<commit_message>
- Ready for the demo, but sending line numbers.
</commit_message>
<xml_diff>
--- a/dist/PDF poem before.docx
+++ b/dist/PDF poem before.docx
@@ -17,6 +17,41 @@
           <w:lang w:val="en-US"/>
         </w:rPr>
         <w:t>This page will be removed.</w:t>
+      </w:r>
+    </w:p>
+    <w:p>
+      <w:pPr>
+        <w:rPr>
+          <w:sz w:val="40"/>
+          <w:szCs w:val="40"/>
+          <w:lang w:val="en-US"/>
+        </w:rPr>
+      </w:pPr>
+      <w:r>
+        <w:rPr>
+          <w:sz w:val="40"/>
+          <w:szCs w:val="40"/>
+          <w:lang w:val="en-US"/>
+        </w:rPr>
+        <w:br w:type="page"/>
+      </w:r>
+    </w:p>
+    <w:p>
+      <w:pPr>
+        <w:rPr>
+          <w:sz w:val="40"/>
+          <w:szCs w:val="40"/>
+          <w:lang w:val="en-US"/>
+        </w:rPr>
+      </w:pPr>
+      <w:r>
+        <w:rPr>
+          <w:sz w:val="40"/>
+          <w:szCs w:val="40"/>
+          <w:lang w:val="en-US"/>
+        </w:rPr>
+        <w:lastRenderedPageBreak/>
+        <w:t>Just like this one.</w:t>
       </w:r>
     </w:p>
     <w:p>

</xml_diff>